<commit_message>
citation fix, proofing, double-checking etc
</commit_message>
<xml_diff>
--- a/++Templated Entries/++DrJay/Ballet Mechanique /Ballet Méchanique (Hodel) Templated JJ.docx
+++ b/++Templated Entries/++DrJay/Ballet Mechanique /Ballet Méchanique (Hodel) Templated JJ.docx
@@ -321,6 +321,7 @@
           <w:sdtPr>
             <w:rPr>
               <w:b/>
+              <w:i/>
             </w:rPr>
             <w:alias w:val="Article headword"/>
             <w:tag w:val="articleHeadword"/>
@@ -330,6 +331,7 @@
             </w:placeholder>
             <w:text/>
           </w:sdtPr>
+          <w:sdtEndPr/>
           <w:sdtContent>
             <w:tc>
               <w:tcPr>
@@ -611,21 +613,7 @@
                     <w:rFonts w:ascii="Times" w:hAnsi="Times"/>
                     <w:color w:val="0D0D0D"/>
                   </w:rPr>
-                  <w:t xml:space="preserve">The film </w:t>
-                </w:r>
-                <w:r>
-                  <w:rPr>
-                    <w:rFonts w:ascii="Times" w:hAnsi="Times"/>
-                    <w:color w:val="0D0D0D"/>
-                  </w:rPr>
-                  <w:t>was</w:t>
-                </w:r>
-                <w:r>
-                  <w:rPr>
-                    <w:rFonts w:ascii="Times" w:hAnsi="Times"/>
-                    <w:color w:val="0D0D0D"/>
-                  </w:rPr>
-                  <w:t xml:space="preserve"> p</w:t>
+                  <w:t>The film was p</w:t>
                 </w:r>
                 <w:r>
                   <w:rPr>
@@ -640,150 +628,106 @@
                     <w:rFonts w:ascii="Times" w:hAnsi="Times" w:cs="Helvetica Neue"/>
                     <w:color w:val="0D0D0D"/>
                   </w:rPr>
-                  <w:t xml:space="preserve">, </w:t>
+                  <w:t>, with some assistance by American Modernist artist Man Ray.</w:t>
                 </w:r>
                 <w:r>
                   <w:rPr>
                     <w:rFonts w:ascii="Times" w:hAnsi="Times" w:cs="Helvetica Neue"/>
                     <w:color w:val="0D0D0D"/>
                   </w:rPr>
-                  <w:t>with some assistance by American Modernist artist Man Ray.</w:t>
+                  <w:t xml:space="preserve"> </w:t>
                 </w:r>
                 <w:r>
                   <w:rPr>
                     <w:rFonts w:ascii="Times" w:hAnsi="Times" w:cs="Helvetica Neue"/>
                     <w:color w:val="0D0D0D"/>
                   </w:rPr>
+                  <w:t>American composer George Antheil created a concert piece</w:t>
+                </w:r>
+                <w:r>
+                  <w:rPr>
+                    <w:rFonts w:ascii="Times" w:hAnsi="Times" w:cs="Helvetica Neue"/>
+                    <w:color w:val="0D0D0D"/>
+                  </w:rPr>
+                  <w:t xml:space="preserve"> for the film prior to viewing it</w:t>
+                </w:r>
+                <w:r>
+                  <w:rPr>
+                    <w:rFonts w:ascii="Times" w:hAnsi="Times" w:cs="Helvetica Neue"/>
+                    <w:color w:val="0D0D0D"/>
+                  </w:rPr>
+                  <w:t xml:space="preserve"> by combining industrial sounding instruments, including numerous pianos, sirens, airplane propellers and electric bells.</w:t>
+                </w:r>
+                <w:r>
+                  <w:rPr>
+                    <w:rFonts w:ascii="Times" w:hAnsi="Times" w:cs="Georgia"/>
+                    <w:color w:val="0D0D0D"/>
+                  </w:rPr>
                   <w:t xml:space="preserve"> </w:t>
                 </w:r>
                 <w:r>
                   <w:rPr>
-                    <w:rFonts w:ascii="Times" w:hAnsi="Times" w:cs="Helvetica Neue"/>
-                    <w:color w:val="0D0D0D"/>
-                  </w:rPr>
-                  <w:t>American composer George Antheil created a concert piece</w:t>
-                </w:r>
-                <w:r>
-                  <w:rPr>
-                    <w:rFonts w:ascii="Times" w:hAnsi="Times" w:cs="Helvetica Neue"/>
-                    <w:color w:val="0D0D0D"/>
-                  </w:rPr>
-                  <w:t xml:space="preserve"> for the film prior to viewing it</w:t>
-                </w:r>
-                <w:r>
-                  <w:rPr>
-                    <w:rFonts w:ascii="Times" w:hAnsi="Times" w:cs="Helvetica Neue"/>
-                    <w:color w:val="0D0D0D"/>
-                  </w:rPr>
-                  <w:t xml:space="preserve"> by combining industrial sounding instruments, including numerous pianos, sirens, airplane propellers and electric bells.</w:t>
-                </w:r>
-                <w:r>
-                  <w:rPr>
                     <w:rFonts w:ascii="Times" w:hAnsi="Times" w:cs="Georgia"/>
                     <w:color w:val="0D0D0D"/>
                   </w:rPr>
-                  <w:t xml:space="preserve"> </w:t>
+                  <w:t xml:space="preserve">The completed score </w:t>
                 </w:r>
                 <w:r>
                   <w:rPr>
                     <w:rFonts w:ascii="Times" w:hAnsi="Times" w:cs="Georgia"/>
                     <w:color w:val="0D0D0D"/>
                   </w:rPr>
-                  <w:t xml:space="preserve">The completed score </w:t>
+                  <w:t>was thirty minutes in length, yet</w:t>
                 </w:r>
                 <w:r>
                   <w:rPr>
                     <w:rFonts w:ascii="Times" w:hAnsi="Times" w:cs="Georgia"/>
                     <w:color w:val="0D0D0D"/>
                   </w:rPr>
-                  <w:t>was thirty minutes in length, yet</w:t>
+                  <w:t xml:space="preserve"> the film’s runtime was </w:t>
                 </w:r>
                 <w:r>
                   <w:rPr>
                     <w:rFonts w:ascii="Times" w:hAnsi="Times" w:cs="Georgia"/>
                     <w:color w:val="0D0D0D"/>
                   </w:rPr>
-                  <w:t xml:space="preserve"> since</w:t>
+                  <w:t>nineteen minutes. As a result,</w:t>
                 </w:r>
                 <w:r>
                   <w:rPr>
                     <w:rFonts w:ascii="Times" w:hAnsi="Times" w:cs="Georgia"/>
                     <w:color w:val="0D0D0D"/>
                   </w:rPr>
-                  <w:t xml:space="preserve"> </w:t>
+                  <w:t xml:space="preserve"> the two were often not </w:t>
                 </w:r>
                 <w:r>
                   <w:rPr>
                     <w:rFonts w:ascii="Times" w:hAnsi="Times" w:cs="Georgia"/>
                     <w:color w:val="0D0D0D"/>
                   </w:rPr>
-                  <w:t xml:space="preserve">the film’s runtime was </w:t>
+                  <w:t>presented</w:t>
                 </w:r>
                 <w:r>
                   <w:rPr>
                     <w:rFonts w:ascii="Times" w:hAnsi="Times" w:cs="Georgia"/>
                     <w:color w:val="0D0D0D"/>
                   </w:rPr>
-                  <w:t xml:space="preserve">nineteen </w:t>
-                </w:r>
-                <w:proofErr w:type="gramStart"/>
+                  <w:t xml:space="preserve"> simultaneously</w:t>
+                </w:r>
                 <w:r>
                   <w:rPr>
                     <w:rFonts w:ascii="Times" w:hAnsi="Times" w:cs="Georgia"/>
                     <w:color w:val="0D0D0D"/>
                   </w:rPr>
-                  <w:t>minutes,</w:t>
-                </w:r>
-                <w:proofErr w:type="gramEnd"/>
+                  <w:t>. Instead, multiple-</w:t>
+                </w:r>
+                <w:proofErr w:type="spellStart"/>
                 <w:r>
                   <w:rPr>
                     <w:rFonts w:ascii="Times" w:hAnsi="Times" w:cs="Georgia"/>
                     <w:color w:val="0D0D0D"/>
                   </w:rPr>
-                  <w:t xml:space="preserve"> the two were often not </w:t>
-                </w:r>
-                <w:r>
-                  <w:rPr>
-                    <w:rFonts w:ascii="Times" w:hAnsi="Times" w:cs="Georgia"/>
-                    <w:color w:val="0D0D0D"/>
-                  </w:rPr>
-                  <w:t>presented</w:t>
-                </w:r>
-                <w:r>
-                  <w:rPr>
-                    <w:rFonts w:ascii="Times" w:hAnsi="Times" w:cs="Georgia"/>
-                    <w:color w:val="0D0D0D"/>
-                  </w:rPr>
-                  <w:t xml:space="preserve"> simultaneously</w:t>
-                </w:r>
-                <w:r>
-                  <w:rPr>
-                    <w:rFonts w:ascii="Times" w:hAnsi="Times" w:cs="Georgia"/>
-                    <w:color w:val="0D0D0D"/>
-                  </w:rPr>
-                  <w:t>. Instead,</w:t>
-                </w:r>
-                <w:r>
-                  <w:rPr>
-                    <w:rFonts w:ascii="Times" w:hAnsi="Times" w:cs="Georgia"/>
-                    <w:color w:val="0D0D0D"/>
-                  </w:rPr>
-                  <w:t xml:space="preserve"> multiple-</w:t>
-                </w:r>
-                <w:proofErr w:type="spellStart"/>
-                <w:r>
-                  <w:rPr>
-                    <w:rFonts w:ascii="Times" w:hAnsi="Times" w:cs="Georgia"/>
-                    <w:color w:val="0D0D0D"/>
-                  </w:rPr>
-                  <w:t>length</w:t>
-                </w:r>
-                <w:r>
-                  <w:rPr>
-                    <w:rFonts w:ascii="Times" w:hAnsi="Times" w:cs="Georgia"/>
-                    <w:color w:val="0D0D0D"/>
-                  </w:rPr>
-                  <w:t>ed</w:t>
+                  <w:t>lengthed</w:t>
                 </w:r>
                 <w:proofErr w:type="spellEnd"/>
                 <w:r>
@@ -963,19 +907,20 @@
               <w:p>
                 <w:pPr>
                   <w:rPr>
+                    <w:rFonts w:ascii="Times" w:hAnsi="Times" w:cs="Helvetica"/>
+                    <w:color w:val="0D0D0D"/>
+                  </w:rPr>
+                </w:pPr>
+              </w:p>
+              <w:p>
+                <w:pPr>
+                  <w:rPr>
                     <w:rFonts w:ascii="Times" w:hAnsi="Times" w:cs="Helvetica Neue"/>
                     <w:color w:val="0D0D0D"/>
                   </w:rPr>
                 </w:pPr>
                 <w:r>
                   <w:rPr>
-                    <w:rFonts w:ascii="Times" w:hAnsi="Times" w:cs="Helvetica"/>
-                    <w:color w:val="0D0D0D"/>
-                  </w:rPr>
-                  <w:t xml:space="preserve">          </w:t>
-                </w:r>
-                <w:r>
-                  <w:rPr>
                     <w:rFonts w:ascii="Times" w:hAnsi="Times"/>
                     <w:color w:val="0D0D0D"/>
                   </w:rPr>
@@ -993,13 +938,27 @@
                     <w:rFonts w:ascii="Times" w:hAnsi="Times"/>
                     <w:color w:val="0D0D0D"/>
                   </w:rPr>
-                  <w:t xml:space="preserve"> film, repetitious movements of various inanimate objects, such as pots, pans, whisks and funnels</w:t>
+                  <w:t xml:space="preserve"> film, repetitious movements of various inanimate objects, such as pots, pans, whisks</w:t>
                 </w:r>
                 <w:r>
                   <w:rPr>
                     <w:rFonts w:ascii="Times" w:hAnsi="Times"/>
                     <w:color w:val="0D0D0D"/>
                   </w:rPr>
+                  <w:t>,</w:t>
+                </w:r>
+                <w:r>
+                  <w:rPr>
+                    <w:rFonts w:ascii="Times" w:hAnsi="Times"/>
+                    <w:color w:val="0D0D0D"/>
+                  </w:rPr>
+                  <w:t xml:space="preserve"> and funnels</w:t>
+                </w:r>
+                <w:r>
+                  <w:rPr>
+                    <w:rFonts w:ascii="Times" w:hAnsi="Times"/>
+                    <w:color w:val="0D0D0D"/>
+                  </w:rPr>
                   <w:t xml:space="preserve"> </w:t>
                 </w:r>
                 <w:r>
@@ -1049,7 +1008,49 @@
                     <w:rFonts w:ascii="Times" w:hAnsi="Times" w:cs="Helvetica Neue"/>
                     <w:color w:val="0D0D0D"/>
                   </w:rPr>
-                  <w:t>Multiple angular fragmentation and contrasting light and shadow along with v</w:t>
+                  <w:t>Multiple angular fragmentation</w:t>
+                </w:r>
+                <w:r>
+                  <w:rPr>
+                    <w:rFonts w:ascii="Times" w:hAnsi="Times" w:cs="Helvetica Neue"/>
+                    <w:color w:val="0D0D0D"/>
+                  </w:rPr>
+                  <w:t xml:space="preserve">s, the </w:t>
+                </w:r>
+                <w:r>
+                  <w:rPr>
+                    <w:rFonts w:ascii="Times" w:hAnsi="Times" w:cs="Helvetica Neue"/>
+                    <w:color w:val="0D0D0D"/>
+                  </w:rPr>
+                  <w:t>contrasting light and shadow</w:t>
+                </w:r>
+                <w:r>
+                  <w:rPr>
+                    <w:rFonts w:ascii="Times" w:hAnsi="Times" w:cs="Helvetica Neue"/>
+                    <w:color w:val="0D0D0D"/>
+                  </w:rPr>
+                  <w:t>,</w:t>
+                </w:r>
+                <w:r>
+                  <w:rPr>
+                    <w:rFonts w:ascii="Times" w:hAnsi="Times" w:cs="Helvetica Neue"/>
+                    <w:color w:val="0D0D0D"/>
+                  </w:rPr>
+                  <w:t xml:space="preserve"> </w:t>
+                </w:r>
+                <w:r>
+                  <w:rPr>
+                    <w:rFonts w:ascii="Times" w:hAnsi="Times" w:cs="Helvetica Neue"/>
+                    <w:color w:val="0D0D0D"/>
+                  </w:rPr>
+                  <w:t xml:space="preserve">and </w:t>
+                </w:r>
+                <w:r>
+                  <w:rPr>
+                    <w:rFonts w:ascii="Times" w:hAnsi="Times" w:cs="Helvetica Neue"/>
+                    <w:color w:val="0D0D0D"/>
+                  </w:rPr>
+                  <w:t>v</w:t>
                 </w:r>
                 <w:r>
                   <w:rPr>
@@ -1222,8 +1223,6 @@
                   </w:rPr>
                   <w:t xml:space="preserve">No caption provided. </w:t>
                 </w:r>
-                <w:bookmarkStart w:id="0" w:name="_GoBack"/>
-                <w:bookmarkEnd w:id="0"/>
               </w:p>
               <w:p/>
               <w:p/>
@@ -1425,7 +1424,21 @@
                   <w:rPr>
                     <w:rFonts w:ascii="Times" w:hAnsi="Times" w:cs="Helvetica"/>
                   </w:rPr>
-                  <w:t>xford: Oxford University Press.</w:t>
+                  <w:t xml:space="preserve">xford: Oxford </w:t>
+                </w:r>
+                <w:r>
+                  <w:rPr>
+                    <w:rFonts w:ascii="Times" w:hAnsi="Times" w:cs="Helvetica"/>
+                  </w:rPr>
+                  <w:t>UP</w:t>
+                </w:r>
+                <w:bookmarkStart w:id="0" w:name="_GoBack"/>
+                <w:bookmarkEnd w:id="0"/>
+                <w:r>
+                  <w:rPr>
+                    <w:rFonts w:ascii="Times" w:hAnsi="Times" w:cs="Helvetica"/>
+                  </w:rPr>
+                  <w:t>.</w:t>
                 </w:r>
               </w:p>
               <w:p>
@@ -1445,6 +1458,7 @@
                   <w:rPr>
                     <w:rFonts w:ascii="Times" w:hAnsi="Times" w:cs="Helvetica"/>
                   </w:rPr>
+                  <w:lastRenderedPageBreak/>
                   <w:t xml:space="preserve">Curtis, D. (1971). </w:t>
                 </w:r>
                 <w:r>
@@ -1458,14 +1472,7 @@
                   <w:rPr>
                     <w:rFonts w:ascii="Times" w:hAnsi="Times" w:cs="Helvetica"/>
                   </w:rPr>
-                  <w:t xml:space="preserve">. New York: Dell Publishing Co., </w:t>
-                </w:r>
-                <w:r>
-                  <w:rPr>
-                    <w:rFonts w:ascii="Times" w:hAnsi="Times" w:cs="Helvetica"/>
-                  </w:rPr>
-                  <w:lastRenderedPageBreak/>
-                  <w:t>Inc.</w:t>
+                  <w:t>. New York: Dell Publishing Co., Inc.</w:t>
                 </w:r>
               </w:p>
               <w:p>
@@ -3757,6 +3764,10 @@
     <w:compatSetting w:name="enableOpenTypeFeatures" w:uri="http://schemas.microsoft.com/office/word" w:val="1"/>
     <w:compatSetting w:name="doNotFlipMirrorIndents" w:uri="http://schemas.microsoft.com/office/word" w:val="1"/>
   </w:compat>
+  <w:rsids>
+    <w:rsidRoot w:val="00F6084B"/>
+    <w:rsid w:val="00F6084B"/>
+  </w:rsids>
   <m:mathPr>
     <m:mathFont m:val="Cambria Math"/>
     <m:brkBin m:val="before"/>
@@ -4497,7 +4508,7 @@
   <a:extraClrSchemeLst/>
   <a:extLst>
     <a:ext uri="{05A4C25C-085E-4340-85A3-A5531E510DB2}">
-      <thm15:themeFamily xmlns:thm15="http://schemas.microsoft.com/office/thememl/2012/main" xmlns="" name="Office Theme" id="{62F939B6-93AF-4DB8-9C6B-D6C7DFDC589F}" vid="{4A3C46E8-61CC-4603-A589-7422A47A8E4A}"/>
+      <thm15:themeFamily xmlns="" xmlns:thm15="http://schemas.microsoft.com/office/thememl/2012/main" name="Office Theme" id="{62F939B6-93AF-4DB8-9C6B-D6C7DFDC589F}" vid="{4A3C46E8-61CC-4603-A589-7422A47A8E4A}"/>
     </a:ext>
   </a:extLst>
 </a:theme>

</xml_diff>